<commit_message>
Add missing coefficients doc
</commit_message>
<xml_diff>
--- a/_ProcessDocuments/MeetingMinutes/Agenda_07-04.docx
+++ b/_ProcessDocuments/MeetingMinutes/Agenda_07-04.docx
@@ -4,39 +4,40 @@
   <w:body>
     <w:p>
       <w:pPr>
-        <w:pStyle w:val="Title"/>
-        <w:rPr>
-          <w:lang w:val="en-US"/>
-        </w:rPr>
-      </w:pPr>
-      <w:r>
-        <w:t>Agenda</w:t>
-      </w:r>
-      <w:r>
-        <w:rPr>
-          <w:lang w:val="en-US"/>
-        </w:rPr>
-        <w:t xml:space="preserve"> </w:t>
+        <w:pStyle w:val="Titel"/>
+        <w:rPr>
+          <w:lang w:val="da-DK"/>
+        </w:rPr>
+      </w:pPr>
+      <w:r>
+        <w:rPr>
+          <w:lang w:val="da-DK"/>
+        </w:rPr>
+        <w:t xml:space="preserve">Agenda </w:t>
       </w:r>
     </w:p>
     <w:p>
       <w:pPr>
         <w:rPr>
-          <w:lang w:val="en-US"/>
+          <w:lang w:val="da-DK"/>
         </w:rPr>
       </w:pPr>
     </w:p>
     <w:p>
       <w:pPr>
-        <w:pStyle w:val="Heading1"/>
-      </w:pPr>
-      <w:r>
-        <w:rPr>
-          <w:rStyle w:val="TitleChar"/>
+        <w:pStyle w:val="Overskrift1"/>
+        <w:rPr>
+          <w:lang w:val="da-DK"/>
+        </w:rPr>
+      </w:pPr>
+      <w:r>
+        <w:rPr>
+          <w:rStyle w:val="TitelTegn"/>
           <w:spacing w:val="0"/>
           <w:kern w:val="0"/>
           <w:sz w:val="32"/>
           <w:szCs w:val="32"/>
+          <w:lang w:val="da-DK"/>
         </w:rPr>
         <w:t>Rapport</w:t>
       </w:r>
@@ -64,43 +65,7 @@
         <w:rPr>
           <w:lang w:val="da-DK"/>
         </w:rPr>
-        <w:t>Læs gerne introduktion</w:t>
-      </w:r>
-      <w:r>
-        <w:rPr>
-          <w:lang w:val="da-DK"/>
-        </w:rPr>
-        <w:t>s afsnit</w:t>
-      </w:r>
-      <w:r>
-        <w:rPr>
-          <w:lang w:val="da-DK"/>
-        </w:rPr>
-        <w:t xml:space="preserve"> ”</w:t>
-      </w:r>
-      <w:r>
-        <w:rPr>
-          <w:lang w:val="da-DK"/>
-        </w:rPr>
-        <w:t>1</w:t>
-      </w:r>
-      <w:r>
-        <w:rPr>
-          <w:lang w:val="da-DK"/>
-        </w:rPr>
-        <w:t>.</w:t>
-      </w:r>
-      <w:r>
-        <w:rPr>
-          <w:lang w:val="da-DK"/>
-        </w:rPr>
-        <w:t xml:space="preserve"> Introduktion</w:t>
-      </w:r>
-      <w:r>
-        <w:rPr>
-          <w:lang w:val="da-DK"/>
-        </w:rPr>
-        <w:t>”</w:t>
+        <w:t>Læs gerne introduktions afsnit ”1. Introduktion”</w:t>
       </w:r>
     </w:p>
     <w:p>
@@ -137,7 +102,7 @@
     </w:p>
     <w:p>
       <w:pPr>
-        <w:pStyle w:val="ListParagraph"/>
+        <w:pStyle w:val="Listeafsnit"/>
         <w:numPr>
           <w:ilvl w:val="0"/>
           <w:numId w:val="4"/>
@@ -156,33 +121,57 @@
     </w:p>
     <w:p>
       <w:pPr>
-        <w:rPr>
-          <w:lang w:val="da-DK"/>
-        </w:rPr>
-      </w:pPr>
+        <w:pStyle w:val="Overskrift1"/>
+        <w:rPr>
+          <w:lang w:val="da-DK"/>
+        </w:rPr>
+      </w:pPr>
+      <w:r>
+        <w:rPr>
+          <w:lang w:val="da-DK"/>
+        </w:rPr>
+        <w:t>Spørgsmål</w:t>
+      </w:r>
     </w:p>
     <w:p>
       <w:pPr>
-        <w:pStyle w:val="Heading1"/>
-        <w:rPr>
-          <w:lang w:val="da-DK"/>
-        </w:rPr>
-      </w:pPr>
-      <w:r>
-        <w:rPr>
-          <w:lang w:val="da-DK"/>
-        </w:rPr>
-        <w:t>Spørgsmål</w:t>
+        <w:rPr>
+          <w:lang w:val="da-DK"/>
+        </w:rPr>
+      </w:pPr>
+      <w:r>
+        <w:rPr>
+          <w:lang w:val="da-DK"/>
+        </w:rPr>
+        <w:t xml:space="preserve">Skal ”ubrugte” </w:t>
+      </w:r>
+      <w:proofErr w:type="spellStart"/>
+      <w:r>
+        <w:rPr>
+          <w:lang w:val="da-DK"/>
+        </w:rPr>
+        <w:t>constraints</w:t>
+      </w:r>
+      <w:proofErr w:type="spellEnd"/>
+      <w:r>
+        <w:rPr>
+          <w:lang w:val="da-DK"/>
+        </w:rPr>
+        <w:t xml:space="preserve"> med i modellen, eller benyttes de først ved controller design?</w:t>
       </w:r>
     </w:p>
     <w:p>
       <w:pPr>
         <w:rPr>
-          <w:lang w:val="da-DK"/>
-        </w:rPr>
-      </w:pPr>
-      <w:r>
-        <w:rPr>
+          <w:b/>
+          <w:bCs/>
+          <w:lang w:val="da-DK"/>
+        </w:rPr>
+      </w:pPr>
+      <w:r>
+        <w:rPr>
+          <w:b/>
+          <w:bCs/>
           <w:lang w:val="da-DK"/>
         </w:rPr>
         <w:t xml:space="preserve">Kresten: </w:t>
@@ -203,7 +192,7 @@
     </w:p>
     <w:p>
       <w:pPr>
-        <w:pStyle w:val="ListParagraph"/>
+        <w:pStyle w:val="Listeafsnit"/>
         <w:numPr>
           <w:ilvl w:val="0"/>
           <w:numId w:val="3"/>
@@ -229,20 +218,13 @@
         <w:rPr>
           <w:lang w:val="da-DK"/>
         </w:rPr>
-        <w:t>Hvorfor er der flere ligninger mht. Fan for evaporator end for condenser?</w:t>
-      </w:r>
-    </w:p>
-    <w:p>
-      <w:pPr>
-        <w:rPr>
-          <w:lang w:val="da-DK"/>
-        </w:rPr>
-      </w:pPr>
-      <w:r>
-        <w:rPr>
-          <w:lang w:val="da-DK"/>
-        </w:rPr>
-        <w:t>Skal vi lade som om at</w:t>
+        <w:t xml:space="preserve">Skal vi </w:t>
+      </w:r>
+      <w:r>
+        <w:rPr>
+          <w:lang w:val="da-DK"/>
+        </w:rPr>
+        <w:t>håndtere</w:t>
       </w:r>
       <w:r>
         <w:rPr>
@@ -448,7 +430,60 @@
           <w:rFonts w:eastAsiaTheme="minorEastAsia"/>
           <w:lang w:val="da-DK"/>
         </w:rPr>
-        <w:t xml:space="preserve">  er en state eq? </w:t>
+        <w:t xml:space="preserve">  </w:t>
+      </w:r>
+      <w:r>
+        <w:rPr>
+          <w:rFonts w:eastAsiaTheme="minorEastAsia"/>
+          <w:lang w:val="da-DK"/>
+        </w:rPr>
+        <w:t>som</w:t>
+      </w:r>
+      <w:r>
+        <w:rPr>
+          <w:rFonts w:eastAsiaTheme="minorEastAsia"/>
+          <w:lang w:val="da-DK"/>
+        </w:rPr>
+        <w:t xml:space="preserve"> en </w:t>
+      </w:r>
+      <w:r>
+        <w:rPr>
+          <w:rFonts w:eastAsiaTheme="minorEastAsia"/>
+          <w:lang w:val="da-DK"/>
+        </w:rPr>
+        <w:t xml:space="preserve">kontinuer </w:t>
+      </w:r>
+      <w:proofErr w:type="spellStart"/>
+      <w:r>
+        <w:rPr>
+          <w:rFonts w:eastAsiaTheme="minorEastAsia"/>
+          <w:lang w:val="da-DK"/>
+        </w:rPr>
+        <w:t>state</w:t>
+      </w:r>
+      <w:proofErr w:type="spellEnd"/>
+      <w:r>
+        <w:rPr>
+          <w:rFonts w:eastAsiaTheme="minorEastAsia"/>
+          <w:lang w:val="da-DK"/>
+        </w:rPr>
+        <w:t xml:space="preserve"> </w:t>
+      </w:r>
+      <w:proofErr w:type="spellStart"/>
+      <w:r>
+        <w:rPr>
+          <w:rFonts w:eastAsiaTheme="minorEastAsia"/>
+          <w:lang w:val="da-DK"/>
+        </w:rPr>
+        <w:t>eq</w:t>
+      </w:r>
+      <w:proofErr w:type="spellEnd"/>
+      <w:r>
+        <w:rPr>
+          <w:rFonts w:eastAsiaTheme="minorEastAsia"/>
+          <w:lang w:val="da-DK"/>
+        </w:rPr>
+        <w:t xml:space="preserve">? </w:t>
       </w:r>
     </w:p>
     <w:p>
@@ -457,20 +492,88 @@
           <w:lang w:val="da-DK"/>
         </w:rPr>
       </w:pPr>
-    </w:p>
-    <w:p>
-      <w:pPr>
-        <w:rPr>
-          <w:lang w:val="da-DK"/>
-        </w:rPr>
-      </w:pPr>
-    </w:p>
-    <w:p>
-      <w:pPr>
-        <w:rPr>
-          <w:lang w:val="da-DK"/>
-        </w:rPr>
-      </w:pPr>
+      <w:r>
+        <w:rPr>
+          <w:lang w:val="da-DK"/>
+        </w:rPr>
+        <w:t xml:space="preserve">Variable (fx retur temperatur fra </w:t>
+      </w:r>
+      <w:proofErr w:type="spellStart"/>
+      <w:r>
+        <w:rPr>
+          <w:lang w:val="da-DK"/>
+        </w:rPr>
+        <w:t>box</w:t>
+      </w:r>
+      <w:proofErr w:type="spellEnd"/>
+      <w:r>
+        <w:rPr>
+          <w:lang w:val="da-DK"/>
+        </w:rPr>
+        <w:t xml:space="preserve"> </w:t>
+      </w:r>
+      <w:proofErr w:type="spellStart"/>
+      <w:r>
+        <w:rPr>
+          <w:lang w:val="da-DK"/>
+        </w:rPr>
+        <w:t>T_ret</w:t>
+      </w:r>
+      <w:proofErr w:type="spellEnd"/>
+      <w:r>
+        <w:rPr>
+          <w:lang w:val="da-DK"/>
+        </w:rPr>
+        <w:t xml:space="preserve">) som ikke er </w:t>
+      </w:r>
+      <w:proofErr w:type="spellStart"/>
+      <w:r>
+        <w:rPr>
+          <w:lang w:val="da-DK"/>
+        </w:rPr>
+        <w:t>states</w:t>
+      </w:r>
+      <w:proofErr w:type="spellEnd"/>
+      <w:r>
+        <w:rPr>
+          <w:lang w:val="da-DK"/>
+        </w:rPr>
+        <w:t xml:space="preserve">, inputs eller </w:t>
+      </w:r>
+      <w:proofErr w:type="spellStart"/>
+      <w:r>
+        <w:rPr>
+          <w:lang w:val="da-DK"/>
+        </w:rPr>
+        <w:t>disturbances</w:t>
+      </w:r>
+      <w:proofErr w:type="spellEnd"/>
+      <w:r>
+        <w:rPr>
+          <w:lang w:val="da-DK"/>
+        </w:rPr>
+        <w:t xml:space="preserve">. Måles de løbende, eller skal de </w:t>
+      </w:r>
+      <w:r>
+        <w:rPr>
+          <w:lang w:val="da-DK"/>
+        </w:rPr>
+        <w:t xml:space="preserve">antages at være konstanter i et </w:t>
+      </w:r>
+      <w:proofErr w:type="spellStart"/>
+      <w:r>
+        <w:rPr>
+          <w:lang w:val="da-DK"/>
+        </w:rPr>
+        <w:t>lineariseringspunkt</w:t>
+      </w:r>
+      <w:proofErr w:type="spellEnd"/>
+      <w:r>
+        <w:rPr>
+          <w:lang w:val="da-DK"/>
+        </w:rPr>
+        <w:t xml:space="preserve">? </w:t>
+      </w:r>
     </w:p>
     <w:sectPr>
       <w:pgSz w:w="11906" w:h="16838"/>
@@ -910,16 +1013,16 @@
       </w:rPr>
     </w:lvl>
   </w:abstractNum>
-  <w:num w:numId="1">
+  <w:num w:numId="1" w16cid:durableId="1198817254">
     <w:abstractNumId w:val="2"/>
   </w:num>
-  <w:num w:numId="2">
+  <w:num w:numId="2" w16cid:durableId="434205814">
     <w:abstractNumId w:val="3"/>
   </w:num>
-  <w:num w:numId="3">
+  <w:num w:numId="3" w16cid:durableId="1060128671">
     <w:abstractNumId w:val="0"/>
   </w:num>
-  <w:num w:numId="4">
+  <w:num w:numId="4" w16cid:durableId="1593928573">
     <w:abstractNumId w:val="1"/>
   </w:num>
 </w:numbering>
@@ -1324,11 +1427,11 @@
     <w:name w:val="Normal"/>
     <w:qFormat/>
   </w:style>
-  <w:style w:type="paragraph" w:styleId="Heading1">
+  <w:style w:type="paragraph" w:styleId="Overskrift1">
     <w:name w:val="heading 1"/>
     <w:basedOn w:val="Normal"/>
     <w:next w:val="Normal"/>
-    <w:link w:val="Heading1Char"/>
+    <w:link w:val="Overskrift1Tegn"/>
     <w:uiPriority w:val="9"/>
     <w:qFormat/>
     <w:rsid w:val="00E710E1"/>
@@ -1345,13 +1448,13 @@
       <w:szCs w:val="32"/>
     </w:rPr>
   </w:style>
-  <w:style w:type="character" w:default="1" w:styleId="DefaultParagraphFont">
+  <w:style w:type="character" w:default="1" w:styleId="Standardskrifttypeiafsnit">
     <w:name w:val="Default Paragraph Font"/>
     <w:uiPriority w:val="1"/>
     <w:semiHidden/>
     <w:unhideWhenUsed/>
   </w:style>
-  <w:style w:type="table" w:default="1" w:styleId="TableNormal">
+  <w:style w:type="table" w:default="1" w:styleId="Tabel-Normal">
     <w:name w:val="Normal Table"/>
     <w:uiPriority w:val="99"/>
     <w:semiHidden/>
@@ -1366,17 +1469,17 @@
       </w:tblCellMar>
     </w:tblPr>
   </w:style>
-  <w:style w:type="numbering" w:default="1" w:styleId="NoList">
+  <w:style w:type="numbering" w:default="1" w:styleId="Ingenoversigt">
     <w:name w:val="No List"/>
     <w:uiPriority w:val="99"/>
     <w:semiHidden/>
     <w:unhideWhenUsed/>
   </w:style>
-  <w:style w:type="paragraph" w:styleId="Title">
+  <w:style w:type="paragraph" w:styleId="Titel">
     <w:name w:val="Title"/>
     <w:basedOn w:val="Normal"/>
     <w:next w:val="Normal"/>
-    <w:link w:val="TitleChar"/>
+    <w:link w:val="TitelTegn"/>
     <w:uiPriority w:val="10"/>
     <w:qFormat/>
     <w:rsid w:val="000B704B"/>
@@ -1392,10 +1495,10 @@
       <w:szCs w:val="56"/>
     </w:rPr>
   </w:style>
-  <w:style w:type="character" w:customStyle="1" w:styleId="TitleChar">
-    <w:name w:val="Title Char"/>
-    <w:basedOn w:val="DefaultParagraphFont"/>
-    <w:link w:val="Title"/>
+  <w:style w:type="character" w:customStyle="1" w:styleId="TitelTegn">
+    <w:name w:val="Titel Tegn"/>
+    <w:basedOn w:val="Standardskrifttypeiafsnit"/>
+    <w:link w:val="Titel"/>
     <w:uiPriority w:val="10"/>
     <w:rsid w:val="000B704B"/>
     <w:rPr>
@@ -1406,7 +1509,7 @@
       <w:szCs w:val="56"/>
     </w:rPr>
   </w:style>
-  <w:style w:type="paragraph" w:styleId="ListParagraph">
+  <w:style w:type="paragraph" w:styleId="Listeafsnit">
     <w:name w:val="List Paragraph"/>
     <w:basedOn w:val="Normal"/>
     <w:uiPriority w:val="34"/>
@@ -1417,10 +1520,10 @@
       <w:contextualSpacing/>
     </w:pPr>
   </w:style>
-  <w:style w:type="character" w:customStyle="1" w:styleId="Heading1Char">
-    <w:name w:val="Heading 1 Char"/>
-    <w:basedOn w:val="DefaultParagraphFont"/>
-    <w:link w:val="Heading1"/>
+  <w:style w:type="character" w:customStyle="1" w:styleId="Overskrift1Tegn">
+    <w:name w:val="Overskrift 1 Tegn"/>
+    <w:basedOn w:val="Standardskrifttypeiafsnit"/>
+    <w:link w:val="Overskrift1"/>
     <w:uiPriority w:val="9"/>
     <w:rsid w:val="00E710E1"/>
     <w:rPr>
@@ -1430,9 +1533,9 @@
       <w:szCs w:val="32"/>
     </w:rPr>
   </w:style>
-  <w:style w:type="character" w:styleId="PlaceholderText">
+  <w:style w:type="character" w:styleId="Pladsholdertekst">
     <w:name w:val="Placeholder Text"/>
-    <w:basedOn w:val="DefaultParagraphFont"/>
+    <w:basedOn w:val="Standardskrifttypeiafsnit"/>
     <w:uiPriority w:val="99"/>
     <w:semiHidden/>
     <w:rsid w:val="004A3988"/>

</xml_diff>

<commit_message>
Change variable names from _l to _lv, to indicate we are talking liquid-vapor control volume and not liquid control volume
</commit_message>
<xml_diff>
--- a/_ProcessDocuments/MeetingMinutes/Agenda_07-04.docx
+++ b/_ProcessDocuments/MeetingMinutes/Agenda_07-04.docx
@@ -4,7 +4,7 @@
   <w:body>
     <w:p>
       <w:pPr>
-        <w:pStyle w:val="Titel"/>
+        <w:pStyle w:val="Title"/>
         <w:rPr>
           <w:lang w:val="da-DK"/>
         </w:rPr>
@@ -25,14 +25,14 @@
     </w:p>
     <w:p>
       <w:pPr>
-        <w:pStyle w:val="Overskrift1"/>
-        <w:rPr>
-          <w:lang w:val="da-DK"/>
-        </w:rPr>
-      </w:pPr>
-      <w:r>
-        <w:rPr>
-          <w:rStyle w:val="TitelTegn"/>
+        <w:pStyle w:val="Heading1"/>
+        <w:rPr>
+          <w:lang w:val="da-DK"/>
+        </w:rPr>
+      </w:pPr>
+      <w:r>
+        <w:rPr>
+          <w:rStyle w:val="TitleChar"/>
           <w:spacing w:val="0"/>
           <w:kern w:val="0"/>
           <w:sz w:val="32"/>
@@ -102,7 +102,7 @@
     </w:p>
     <w:p>
       <w:pPr>
-        <w:pStyle w:val="Listeafsnit"/>
+        <w:pStyle w:val="ListParagraph"/>
         <w:numPr>
           <w:ilvl w:val="0"/>
           <w:numId w:val="4"/>
@@ -121,7 +121,7 @@
     </w:p>
     <w:p>
       <w:pPr>
-        <w:pStyle w:val="Overskrift1"/>
+        <w:pStyle w:val="Heading1"/>
         <w:rPr>
           <w:lang w:val="da-DK"/>
         </w:rPr>
@@ -143,21 +143,7 @@
         <w:rPr>
           <w:lang w:val="da-DK"/>
         </w:rPr>
-        <w:t xml:space="preserve">Skal ”ubrugte” </w:t>
-      </w:r>
-      <w:proofErr w:type="spellStart"/>
-      <w:r>
-        <w:rPr>
-          <w:lang w:val="da-DK"/>
-        </w:rPr>
-        <w:t>constraints</w:t>
-      </w:r>
-      <w:proofErr w:type="spellEnd"/>
-      <w:r>
-        <w:rPr>
-          <w:lang w:val="da-DK"/>
-        </w:rPr>
-        <w:t xml:space="preserve"> med i modellen, eller benyttes de først ved controller design?</w:t>
+        <w:t>Skal ”ubrugte” constraints med i modellen, eller benyttes de først ved controller design?</w:t>
       </w:r>
     </w:p>
     <w:p>
@@ -192,7 +178,7 @@
     </w:p>
     <w:p>
       <w:pPr>
-        <w:pStyle w:val="Listeafsnit"/>
+        <w:pStyle w:val="ListParagraph"/>
         <w:numPr>
           <w:ilvl w:val="0"/>
           <w:numId w:val="3"/>
@@ -453,37 +439,12 @@
         </w:rPr>
         <w:t xml:space="preserve">kontinuer </w:t>
       </w:r>
-      <w:proofErr w:type="spellStart"/>
       <w:r>
         <w:rPr>
           <w:rFonts w:eastAsiaTheme="minorEastAsia"/>
           <w:lang w:val="da-DK"/>
         </w:rPr>
-        <w:t>state</w:t>
-      </w:r>
-      <w:proofErr w:type="spellEnd"/>
-      <w:r>
-        <w:rPr>
-          <w:rFonts w:eastAsiaTheme="minorEastAsia"/>
-          <w:lang w:val="da-DK"/>
-        </w:rPr>
-        <w:t xml:space="preserve"> </w:t>
-      </w:r>
-      <w:proofErr w:type="spellStart"/>
-      <w:r>
-        <w:rPr>
-          <w:rFonts w:eastAsiaTheme="minorEastAsia"/>
-          <w:lang w:val="da-DK"/>
-        </w:rPr>
-        <w:t>eq</w:t>
-      </w:r>
-      <w:proofErr w:type="spellEnd"/>
-      <w:r>
-        <w:rPr>
-          <w:rFonts w:eastAsiaTheme="minorEastAsia"/>
-          <w:lang w:val="da-DK"/>
-        </w:rPr>
-        <w:t xml:space="preserve">? </w:t>
+        <w:t xml:space="preserve">state eq? </w:t>
       </w:r>
     </w:p>
     <w:p>
@@ -496,83 +457,85 @@
         <w:rPr>
           <w:lang w:val="da-DK"/>
         </w:rPr>
-        <w:t xml:space="preserve">Variable (fx retur temperatur fra </w:t>
-      </w:r>
-      <w:proofErr w:type="spellStart"/>
-      <w:r>
-        <w:rPr>
-          <w:lang w:val="da-DK"/>
-        </w:rPr>
-        <w:t>box</w:t>
-      </w:r>
-      <w:proofErr w:type="spellEnd"/>
-      <w:r>
-        <w:rPr>
-          <w:lang w:val="da-DK"/>
-        </w:rPr>
-        <w:t xml:space="preserve"> </w:t>
-      </w:r>
-      <w:proofErr w:type="spellStart"/>
-      <w:r>
-        <w:rPr>
-          <w:lang w:val="da-DK"/>
-        </w:rPr>
-        <w:t>T_ret</w:t>
-      </w:r>
-      <w:proofErr w:type="spellEnd"/>
-      <w:r>
-        <w:rPr>
-          <w:lang w:val="da-DK"/>
-        </w:rPr>
-        <w:t xml:space="preserve">) som ikke er </w:t>
-      </w:r>
-      <w:proofErr w:type="spellStart"/>
-      <w:r>
-        <w:rPr>
-          <w:lang w:val="da-DK"/>
-        </w:rPr>
-        <w:t>states</w:t>
-      </w:r>
-      <w:proofErr w:type="spellEnd"/>
-      <w:r>
-        <w:rPr>
-          <w:lang w:val="da-DK"/>
-        </w:rPr>
-        <w:t xml:space="preserve">, inputs eller </w:t>
-      </w:r>
-      <w:proofErr w:type="spellStart"/>
-      <w:r>
-        <w:rPr>
-          <w:lang w:val="da-DK"/>
-        </w:rPr>
-        <w:t>disturbances</w:t>
-      </w:r>
-      <w:proofErr w:type="spellEnd"/>
-      <w:r>
-        <w:rPr>
-          <w:lang w:val="da-DK"/>
-        </w:rPr>
-        <w:t xml:space="preserve">. Måles de løbende, eller skal de </w:t>
-      </w:r>
-      <w:r>
-        <w:rPr>
-          <w:lang w:val="da-DK"/>
-        </w:rPr>
-        <w:t xml:space="preserve">antages at være konstanter i et </w:t>
-      </w:r>
-      <w:proofErr w:type="spellStart"/>
-      <w:r>
-        <w:rPr>
-          <w:lang w:val="da-DK"/>
-        </w:rPr>
-        <w:t>lineariseringspunkt</w:t>
-      </w:r>
-      <w:proofErr w:type="spellEnd"/>
-      <w:r>
-        <w:rPr>
-          <w:lang w:val="da-DK"/>
-        </w:rPr>
-        <w:t xml:space="preserve">? </w:t>
+        <w:t xml:space="preserve">Variable (fx retur temperatur fra box T_ret) som ikke er states, inputs eller disturbances. Måles de løbende, eller skal de </w:t>
+      </w:r>
+      <w:r>
+        <w:rPr>
+          <w:lang w:val="da-DK"/>
+        </w:rPr>
+        <w:t xml:space="preserve">antages at være konstanter i et lineariseringspunkt? </w:t>
+      </w:r>
+    </w:p>
+    <w:p>
+      <w:pPr>
+        <w:rPr>
+          <w:lang w:val="da-DK"/>
+        </w:rPr>
+      </w:pPr>
+    </w:p>
+    <w:p>
+      <w:pPr>
+        <w:rPr>
+          <w:lang w:val="da-DK"/>
+        </w:rPr>
+      </w:pPr>
+      <w:r>
+        <w:rPr>
+          <w:noProof/>
+        </w:rPr>
+        <w:drawing>
+          <wp:inline distT="0" distB="0" distL="0" distR="0" wp14:anchorId="4D8D0E1F" wp14:editId="1E81F770">
+            <wp:extent cx="5059680" cy="616624"/>
+            <wp:effectExtent l="0" t="0" r="7620" b="0"/>
+            <wp:docPr id="1" name="Picture 1"/>
+            <wp:cNvGraphicFramePr>
+              <a:graphicFrameLocks xmlns:a="http://schemas.openxmlformats.org/drawingml/2006/main" noChangeAspect="1"/>
+            </wp:cNvGraphicFramePr>
+            <a:graphic xmlns:a="http://schemas.openxmlformats.org/drawingml/2006/main">
+              <a:graphicData uri="http://schemas.openxmlformats.org/drawingml/2006/picture">
+                <pic:pic xmlns:pic="http://schemas.openxmlformats.org/drawingml/2006/picture">
+                  <pic:nvPicPr>
+                    <pic:cNvPr id="1" name=""/>
+                    <pic:cNvPicPr/>
+                  </pic:nvPicPr>
+                  <pic:blipFill>
+                    <a:blip r:embed="rId5"/>
+                    <a:stretch>
+                      <a:fillRect/>
+                    </a:stretch>
+                  </pic:blipFill>
+                  <pic:spPr>
+                    <a:xfrm>
+                      <a:off x="0" y="0"/>
+                      <a:ext cx="5071923" cy="618116"/>
+                    </a:xfrm>
+                    <a:prstGeom prst="rect">
+                      <a:avLst/>
+                    </a:prstGeom>
+                  </pic:spPr>
+                </pic:pic>
+              </a:graphicData>
+            </a:graphic>
+          </wp:inline>
+        </w:drawing>
+      </w:r>
+    </w:p>
+    <w:p>
+      <w:pPr>
+        <w:pStyle w:val="ListParagraph"/>
+        <w:numPr>
+          <w:ilvl w:val="0"/>
+          <w:numId w:val="3"/>
+        </w:numPr>
+        <w:rPr>
+          <w:lang w:val="da-DK"/>
+        </w:rPr>
+      </w:pPr>
+      <w:r>
+        <w:rPr>
+          <w:lang w:val="da-DK"/>
+        </w:rPr>
+        <w:t>Hvordan findes V_l? (Vi*(1-sigma))</w:t>
       </w:r>
     </w:p>
     <w:sectPr>
@@ -1427,11 +1390,11 @@
     <w:name w:val="Normal"/>
     <w:qFormat/>
   </w:style>
-  <w:style w:type="paragraph" w:styleId="Overskrift1">
+  <w:style w:type="paragraph" w:styleId="Heading1">
     <w:name w:val="heading 1"/>
     <w:basedOn w:val="Normal"/>
     <w:next w:val="Normal"/>
-    <w:link w:val="Overskrift1Tegn"/>
+    <w:link w:val="Heading1Char"/>
     <w:uiPriority w:val="9"/>
     <w:qFormat/>
     <w:rsid w:val="00E710E1"/>
@@ -1448,13 +1411,13 @@
       <w:szCs w:val="32"/>
     </w:rPr>
   </w:style>
-  <w:style w:type="character" w:default="1" w:styleId="Standardskrifttypeiafsnit">
+  <w:style w:type="character" w:default="1" w:styleId="DefaultParagraphFont">
     <w:name w:val="Default Paragraph Font"/>
     <w:uiPriority w:val="1"/>
     <w:semiHidden/>
     <w:unhideWhenUsed/>
   </w:style>
-  <w:style w:type="table" w:default="1" w:styleId="Tabel-Normal">
+  <w:style w:type="table" w:default="1" w:styleId="TableNormal">
     <w:name w:val="Normal Table"/>
     <w:uiPriority w:val="99"/>
     <w:semiHidden/>
@@ -1469,17 +1432,17 @@
       </w:tblCellMar>
     </w:tblPr>
   </w:style>
-  <w:style w:type="numbering" w:default="1" w:styleId="Ingenoversigt">
+  <w:style w:type="numbering" w:default="1" w:styleId="NoList">
     <w:name w:val="No List"/>
     <w:uiPriority w:val="99"/>
     <w:semiHidden/>
     <w:unhideWhenUsed/>
   </w:style>
-  <w:style w:type="paragraph" w:styleId="Titel">
+  <w:style w:type="paragraph" w:styleId="Title">
     <w:name w:val="Title"/>
     <w:basedOn w:val="Normal"/>
     <w:next w:val="Normal"/>
-    <w:link w:val="TitelTegn"/>
+    <w:link w:val="TitleChar"/>
     <w:uiPriority w:val="10"/>
     <w:qFormat/>
     <w:rsid w:val="000B704B"/>
@@ -1495,10 +1458,10 @@
       <w:szCs w:val="56"/>
     </w:rPr>
   </w:style>
-  <w:style w:type="character" w:customStyle="1" w:styleId="TitelTegn">
-    <w:name w:val="Titel Tegn"/>
-    <w:basedOn w:val="Standardskrifttypeiafsnit"/>
-    <w:link w:val="Titel"/>
+  <w:style w:type="character" w:customStyle="1" w:styleId="TitleChar">
+    <w:name w:val="Title Char"/>
+    <w:basedOn w:val="DefaultParagraphFont"/>
+    <w:link w:val="Title"/>
     <w:uiPriority w:val="10"/>
     <w:rsid w:val="000B704B"/>
     <w:rPr>
@@ -1509,7 +1472,7 @@
       <w:szCs w:val="56"/>
     </w:rPr>
   </w:style>
-  <w:style w:type="paragraph" w:styleId="Listeafsnit">
+  <w:style w:type="paragraph" w:styleId="ListParagraph">
     <w:name w:val="List Paragraph"/>
     <w:basedOn w:val="Normal"/>
     <w:uiPriority w:val="34"/>
@@ -1520,10 +1483,10 @@
       <w:contextualSpacing/>
     </w:pPr>
   </w:style>
-  <w:style w:type="character" w:customStyle="1" w:styleId="Overskrift1Tegn">
-    <w:name w:val="Overskrift 1 Tegn"/>
-    <w:basedOn w:val="Standardskrifttypeiafsnit"/>
-    <w:link w:val="Overskrift1"/>
+  <w:style w:type="character" w:customStyle="1" w:styleId="Heading1Char">
+    <w:name w:val="Heading 1 Char"/>
+    <w:basedOn w:val="DefaultParagraphFont"/>
+    <w:link w:val="Heading1"/>
     <w:uiPriority w:val="9"/>
     <w:rsid w:val="00E710E1"/>
     <w:rPr>
@@ -1533,9 +1496,9 @@
       <w:szCs w:val="32"/>
     </w:rPr>
   </w:style>
-  <w:style w:type="character" w:styleId="Pladsholdertekst">
+  <w:style w:type="character" w:styleId="PlaceholderText">
     <w:name w:val="Placeholder Text"/>
-    <w:basedOn w:val="Standardskrifttypeiafsnit"/>
+    <w:basedOn w:val="DefaultParagraphFont"/>
     <w:uiPriority w:val="99"/>
     <w:semiHidden/>
     <w:rsid w:val="004A3988"/>

</xml_diff>